<commit_message>
documento Actividad 5.2 Programación paralela y concurrente
</commit_message>
<xml_diff>
--- a/Actividad 5.3/Actividad 5.2 Programación paralela y concurrente.docx
+++ b/Actividad 5.3/Actividad 5.2 Programación paralela y concurrente.docx
@@ -115,6 +115,7 @@
       <w:r>
         <w:rPr>
           <w:rFonts w:ascii="Times New Roman" w:hAnsi="Times New Roman" w:cs="Times New Roman"/>
+          <w:noProof/>
           <w:sz w:val="24"/>
           <w:szCs w:val="24"/>
         </w:rPr>
@@ -187,6 +188,7 @@
       <w:r>
         <w:rPr>
           <w:rFonts w:ascii="Times New Roman" w:hAnsi="Times New Roman" w:cs="Times New Roman"/>
+          <w:noProof/>
           <w:sz w:val="24"/>
           <w:szCs w:val="24"/>
         </w:rPr>
@@ -259,7 +261,7 @@
           <w:sz w:val="24"/>
           <w:szCs w:val="24"/>
         </w:rPr>
-        <w:t xml:space="preserve"> sirve para parcear todos los </w:t>
+        <w:t xml:space="preserve"> sirve para </w:t>
       </w:r>
       <w:proofErr w:type="spellStart"/>
       <w:r>
@@ -268,6 +270,24 @@
           <w:sz w:val="24"/>
           <w:szCs w:val="24"/>
         </w:rPr>
+        <w:t>parcear</w:t>
+      </w:r>
+      <w:proofErr w:type="spellEnd"/>
+      <w:r>
+        <w:rPr>
+          <w:rFonts w:ascii="Times New Roman" w:hAnsi="Times New Roman" w:cs="Times New Roman"/>
+          <w:sz w:val="24"/>
+          <w:szCs w:val="24"/>
+        </w:rPr>
+        <w:t xml:space="preserve"> todos los </w:t>
+      </w:r>
+      <w:proofErr w:type="spellStart"/>
+      <w:r>
+        <w:rPr>
+          <w:rFonts w:ascii="Times New Roman" w:hAnsi="Times New Roman" w:cs="Times New Roman"/>
+          <w:sz w:val="24"/>
+          <w:szCs w:val="24"/>
+        </w:rPr>
         <w:t>threads</w:t>
       </w:r>
       <w:proofErr w:type="spellEnd"/>
@@ -368,6 +388,242 @@
           <w:szCs w:val="24"/>
         </w:rPr>
         <w:t xml:space="preserve"> y de manera iterativa, por lo que toma un mayor tiempo de ejecución.</w:t>
+      </w:r>
+    </w:p>
+    <w:p>
+      <w:pPr>
+        <w:rPr>
+          <w:rFonts w:ascii="Times New Roman" w:hAnsi="Times New Roman" w:cs="Times New Roman"/>
+          <w:sz w:val="24"/>
+          <w:szCs w:val="24"/>
+        </w:rPr>
+      </w:pPr>
+      <w:r>
+        <w:rPr>
+          <w:rFonts w:ascii="Times New Roman" w:hAnsi="Times New Roman" w:cs="Times New Roman"/>
+          <w:sz w:val="24"/>
+          <w:szCs w:val="24"/>
+        </w:rPr>
+        <w:t xml:space="preserve">Para calcular el </w:t>
+      </w:r>
+      <w:proofErr w:type="spellStart"/>
+      <w:r>
+        <w:rPr>
+          <w:rFonts w:ascii="Times New Roman" w:hAnsi="Times New Roman" w:cs="Times New Roman"/>
+          <w:sz w:val="24"/>
+          <w:szCs w:val="24"/>
+        </w:rPr>
+        <w:t>speedup</w:t>
+      </w:r>
+      <w:proofErr w:type="spellEnd"/>
+      <w:r>
+        <w:rPr>
+          <w:rFonts w:ascii="Times New Roman" w:hAnsi="Times New Roman" w:cs="Times New Roman"/>
+          <w:sz w:val="24"/>
+          <w:szCs w:val="24"/>
+        </w:rPr>
+        <w:t xml:space="preserve"> mediante los datos de el tiempo obtenido en </w:t>
+      </w:r>
+      <w:proofErr w:type="gramStart"/>
+      <w:r>
+        <w:rPr>
+          <w:rFonts w:ascii="Times New Roman" w:hAnsi="Times New Roman" w:cs="Times New Roman"/>
+          <w:sz w:val="24"/>
+          <w:szCs w:val="24"/>
+        </w:rPr>
+        <w:t>single</w:t>
+      </w:r>
+      <w:proofErr w:type="gramEnd"/>
+      <w:r>
+        <w:rPr>
+          <w:rFonts w:ascii="Times New Roman" w:hAnsi="Times New Roman" w:cs="Times New Roman"/>
+          <w:sz w:val="24"/>
+          <w:szCs w:val="24"/>
+        </w:rPr>
+        <w:t xml:space="preserve"> </w:t>
+      </w:r>
+      <w:proofErr w:type="spellStart"/>
+      <w:r>
+        <w:rPr>
+          <w:rFonts w:ascii="Times New Roman" w:hAnsi="Times New Roman" w:cs="Times New Roman"/>
+          <w:sz w:val="24"/>
+          <w:szCs w:val="24"/>
+        </w:rPr>
+        <w:t>thread</w:t>
+      </w:r>
+      <w:proofErr w:type="spellEnd"/>
+      <w:r>
+        <w:rPr>
+          <w:rFonts w:ascii="Times New Roman" w:hAnsi="Times New Roman" w:cs="Times New Roman"/>
+          <w:sz w:val="24"/>
+          <w:szCs w:val="24"/>
+        </w:rPr>
+        <w:t xml:space="preserve"> y en multi </w:t>
+      </w:r>
+      <w:proofErr w:type="spellStart"/>
+      <w:r>
+        <w:rPr>
+          <w:rFonts w:ascii="Times New Roman" w:hAnsi="Times New Roman" w:cs="Times New Roman"/>
+          <w:sz w:val="24"/>
+          <w:szCs w:val="24"/>
+        </w:rPr>
+        <w:t>thread</w:t>
+      </w:r>
+      <w:proofErr w:type="spellEnd"/>
+      <w:r>
+        <w:rPr>
+          <w:rFonts w:ascii="Times New Roman" w:hAnsi="Times New Roman" w:cs="Times New Roman"/>
+          <w:sz w:val="24"/>
+          <w:szCs w:val="24"/>
+        </w:rPr>
+        <w:t xml:space="preserve"> se utilizo la siguiente formula: </w:t>
+      </w:r>
+    </w:p>
+    <w:p>
+      <w:pPr>
+        <w:rPr>
+          <w:rFonts w:ascii="Times New Roman" w:hAnsi="Times New Roman" w:cs="Times New Roman"/>
+          <w:sz w:val="24"/>
+          <w:szCs w:val="24"/>
+        </w:rPr>
+      </w:pPr>
+      <w:r>
+        <w:rPr>
+          <w:rFonts w:ascii="Times New Roman" w:hAnsi="Times New Roman" w:cs="Times New Roman"/>
+          <w:sz w:val="24"/>
+          <w:szCs w:val="24"/>
+        </w:rPr>
+        <w:drawing>
+          <wp:inline distT="0" distB="0" distL="0" distR="0" wp14:anchorId="154627B2" wp14:editId="319125F1">
+            <wp:extent cx="5612130" cy="989965"/>
+            <wp:effectExtent l="0" t="0" r="7620" b="635"/>
+            <wp:docPr id="4" name="Imagen 4"/>
+            <wp:cNvGraphicFramePr>
+              <a:graphicFrameLocks xmlns:a="http://schemas.openxmlformats.org/drawingml/2006/main" noChangeAspect="1"/>
+            </wp:cNvGraphicFramePr>
+            <a:graphic xmlns:a="http://schemas.openxmlformats.org/drawingml/2006/main">
+              <a:graphicData uri="http://schemas.openxmlformats.org/drawingml/2006/picture">
+                <pic:pic xmlns:pic="http://schemas.openxmlformats.org/drawingml/2006/picture">
+                  <pic:nvPicPr>
+                    <pic:cNvPr id="1" name=""/>
+                    <pic:cNvPicPr/>
+                  </pic:nvPicPr>
+                  <pic:blipFill>
+                    <a:blip r:embed="rId6"/>
+                    <a:stretch>
+                      <a:fillRect/>
+                    </a:stretch>
+                  </pic:blipFill>
+                  <pic:spPr>
+                    <a:xfrm>
+                      <a:off x="0" y="0"/>
+                      <a:ext cx="5612130" cy="989965"/>
+                    </a:xfrm>
+                    <a:prstGeom prst="rect">
+                      <a:avLst/>
+                    </a:prstGeom>
+                  </pic:spPr>
+                </pic:pic>
+              </a:graphicData>
+            </a:graphic>
+          </wp:inline>
+        </w:drawing>
+      </w:r>
+    </w:p>
+    <w:p>
+      <w:pPr>
+        <w:jc w:val="center"/>
+        <w:rPr>
+          <w:rFonts w:ascii="Times New Roman" w:hAnsi="Times New Roman" w:cs="Times New Roman"/>
+          <w:sz w:val="24"/>
+          <w:szCs w:val="24"/>
+        </w:rPr>
+      </w:pPr>
+      <w:r>
+        <w:rPr>
+          <w:rFonts w:ascii="Times New Roman" w:hAnsi="Times New Roman" w:cs="Times New Roman"/>
+          <w:sz w:val="24"/>
+          <w:szCs w:val="24"/>
+        </w:rPr>
+        <w:drawing>
+          <wp:inline distT="0" distB="0" distL="0" distR="0" wp14:anchorId="09AF4A2D" wp14:editId="24BD515A">
+            <wp:extent cx="743054" cy="495369"/>
+            <wp:effectExtent l="0" t="0" r="0" b="0"/>
+            <wp:docPr id="3" name="Imagen 3"/>
+            <wp:cNvGraphicFramePr>
+              <a:graphicFrameLocks xmlns:a="http://schemas.openxmlformats.org/drawingml/2006/main" noChangeAspect="1"/>
+            </wp:cNvGraphicFramePr>
+            <a:graphic xmlns:a="http://schemas.openxmlformats.org/drawingml/2006/main">
+              <a:graphicData uri="http://schemas.openxmlformats.org/drawingml/2006/picture">
+                <pic:pic xmlns:pic="http://schemas.openxmlformats.org/drawingml/2006/picture">
+                  <pic:nvPicPr>
+                    <pic:cNvPr id="1" name=""/>
+                    <pic:cNvPicPr/>
+                  </pic:nvPicPr>
+                  <pic:blipFill>
+                    <a:blip r:embed="rId7"/>
+                    <a:stretch>
+                      <a:fillRect/>
+                    </a:stretch>
+                  </pic:blipFill>
+                  <pic:spPr>
+                    <a:xfrm>
+                      <a:off x="0" y="0"/>
+                      <a:ext cx="743054" cy="495369"/>
+                    </a:xfrm>
+                    <a:prstGeom prst="rect">
+                      <a:avLst/>
+                    </a:prstGeom>
+                  </pic:spPr>
+                </pic:pic>
+              </a:graphicData>
+            </a:graphic>
+          </wp:inline>
+        </w:drawing>
+      </w:r>
+    </w:p>
+    <w:p>
+      <w:pPr>
+        <w:rPr>
+          <w:rFonts w:ascii="Times New Roman" w:hAnsi="Times New Roman" w:cs="Times New Roman"/>
+          <w:sz w:val="24"/>
+          <w:szCs w:val="24"/>
+        </w:rPr>
+      </w:pPr>
+      <w:r>
+        <w:rPr>
+          <w:rFonts w:ascii="Times New Roman" w:hAnsi="Times New Roman" w:cs="Times New Roman"/>
+          <w:sz w:val="24"/>
+          <w:szCs w:val="24"/>
+        </w:rPr>
+        <w:t xml:space="preserve">Por lo que T1 es 2258 ms, T2 es 446 ms, siendo que con los datos en la formula es: </w:t>
+      </w:r>
+    </w:p>
+    <w:p>
+      <w:pPr>
+        <w:rPr>
+          <w:rFonts w:ascii="Times New Roman" w:hAnsi="Times New Roman" w:cs="Times New Roman"/>
+          <w:sz w:val="24"/>
+          <w:szCs w:val="24"/>
+        </w:rPr>
+      </w:pPr>
+      <w:proofErr w:type="spellStart"/>
+      <w:r>
+        <w:rPr>
+          <w:rFonts w:ascii="Times New Roman" w:hAnsi="Times New Roman" w:cs="Times New Roman"/>
+          <w:sz w:val="24"/>
+          <w:szCs w:val="24"/>
+        </w:rPr>
+        <w:t>Sp</w:t>
+      </w:r>
+      <w:proofErr w:type="spellEnd"/>
+      <w:r>
+        <w:rPr>
+          <w:rFonts w:ascii="Times New Roman" w:hAnsi="Times New Roman" w:cs="Times New Roman"/>
+          <w:sz w:val="24"/>
+          <w:szCs w:val="24"/>
+        </w:rPr>
+        <w:t xml:space="preserve"> = 2258 ms / 466 ms = 4.84549 ms </w:t>
       </w:r>
     </w:p>
     <w:sectPr>

</xml_diff>